<commit_message>
Added the virtual joysticks used for touch controls Created a game object manager Created a collision manager Added colliders to each of the game objects Created a tank shell gameobject Altered the player class to shoot the new tank shell when space is hit Created a bounding sphere used in physics collisions Altered the collider class and its two children Updated the play state to use the managers more
</commit_message>
<xml_diff>
--- a/Project Documentation/Mobile Applications Project Document.docx
+++ b/Project Documentation/Mobile Applications Project Document.docx
@@ -950,12 +950,7 @@
             <w:pStyle w:val="TOCHeading"/>
           </w:pPr>
           <w:r>
-            <w:t>Table of Conte</w:t>
-          </w:r>
-          <w:bookmarkStart w:id="0" w:name="_GoBack"/>
-          <w:bookmarkEnd w:id="0"/>
-          <w:r>
-            <w:t>nts</w:t>
+            <w:t>Table of Contents</w:t>
           </w:r>
         </w:p>
         <w:p>
@@ -2489,13 +2484,48 @@
           <w:lang w:val="en-AU"/>
         </w:rPr>
       </w:pPr>
-      <w:bookmarkStart w:id="1" w:name="_Toc482025067"/>
+      <w:bookmarkStart w:id="0" w:name="_Toc482025067"/>
       <w:r>
         <w:rPr>
           <w:lang w:val="en-AU"/>
         </w:rPr>
         <w:t>1 Introduction</w:t>
       </w:r>
+      <w:bookmarkEnd w:id="0"/>
+    </w:p>
+    <w:p>
+      <w:pPr>
+        <w:rPr>
+          <w:lang w:val="en-AU"/>
+        </w:rPr>
+      </w:pPr>
+      <w:r>
+        <w:rPr>
+          <w:lang w:val="en-AU"/>
+        </w:rPr>
+        <w:t>Planet Tanks is a game where you control a tank and must seek out and destroy other tanks to complete beat the levels. The game will have a set of base levels however, there is also a level editor that players can use to create their own unique challenges. Planet Tanks is designed to provide a varying degree of gameplay difficulty allowing the player to have countless fun experiences as they get better.</w:t>
+      </w:r>
+    </w:p>
+    <w:p>
+      <w:pPr>
+        <w:pStyle w:val="Heading2"/>
+        <w:rPr>
+          <w:lang w:val="en-AU"/>
+        </w:rPr>
+      </w:pPr>
+      <w:bookmarkStart w:id="1" w:name="_Toc482025068"/>
+      <w:r>
+        <w:rPr>
+          <w:lang w:val="en-AU"/>
+        </w:rPr>
+        <w:t>1.1 Application Vi</w:t>
+      </w:r>
+      <w:r>
+        <w:rPr>
+          <w:lang w:val="en-AU"/>
+        </w:rPr>
+        <w:t>sion</w:t>
+      </w:r>
       <w:bookmarkEnd w:id="1"/>
     </w:p>
     <w:p>
@@ -2508,7 +2538,43 @@
         <w:rPr>
           <w:lang w:val="en-AU"/>
         </w:rPr>
-        <w:t>Planet Tanks is a game where you control a tank and must seek out and destroy other tanks to complete beat the levels. The game will have a set of base levels however, there is also a level editor that players can use to create their own unique challenges. Planet Tanks is designed to provide a varying degree of gameplay difficulty allowing the player to have countless fun experiences as they get better.</w:t>
+        <w:t>This game idea is based off pre-existing games, namely Wii Play Tanks running on the Wii and Tank Hero which runs on Android. However, Planet Tanks will have an additional two base features, a level editor and traps.</w:t>
+      </w:r>
+      <w:r>
+        <w:rPr>
+          <w:lang w:val="en-AU"/>
+        </w:rPr>
+        <w:t xml:space="preserve"> A level editor can be used to create and change game levels, allowing the players to customise their game experience. Many</w:t>
+      </w:r>
+      <w:r>
+        <w:rPr>
+          <w:lang w:val="en-AU"/>
+        </w:rPr>
+        <w:t xml:space="preserve"> different</w:t>
+      </w:r>
+      <w:r>
+        <w:rPr>
+          <w:lang w:val="en-AU"/>
+        </w:rPr>
+        <w:t xml:space="preserve"> games have this feature</w:t>
+      </w:r>
+      <w:r>
+        <w:rPr>
+          <w:lang w:val="en-AU"/>
+        </w:rPr>
+        <w:t xml:space="preserve"> and it has been shown to increase the players own fun.</w:t>
+      </w:r>
+      <w:r>
+        <w:rPr>
+          <w:lang w:val="en-AU"/>
+        </w:rPr>
+        <w:t xml:space="preserve"> </w:t>
+      </w:r>
+      <w:r>
+        <w:rPr>
+          <w:lang w:val="en-AU"/>
+        </w:rPr>
+        <w:t>Additionally, trap tiles that perform various effects on gameplay will be added. These traps will alter the games mechanics causing the player to change their strategy as they progress through the levels. An example of a trap tile would be a mud tile. These tiles will slow the player down making it harder for them to doge enemy projectiles.</w:t>
       </w:r>
     </w:p>
     <w:p>
@@ -2518,85 +2584,14 @@
           <w:lang w:val="en-AU"/>
         </w:rPr>
       </w:pPr>
-      <w:bookmarkStart w:id="2" w:name="_Toc482025068"/>
-      <w:r>
-        <w:rPr>
-          <w:lang w:val="en-AU"/>
-        </w:rPr>
-        <w:t>1.1 Application Vi</w:t>
-      </w:r>
-      <w:r>
-        <w:rPr>
-          <w:lang w:val="en-AU"/>
-        </w:rPr>
-        <w:t>sion</w:t>
+      <w:bookmarkStart w:id="2" w:name="_Toc482025069"/>
+      <w:r>
+        <w:rPr>
+          <w:lang w:val="en-AU"/>
+        </w:rPr>
+        <w:t>1.2 Scope</w:t>
       </w:r>
       <w:bookmarkEnd w:id="2"/>
-    </w:p>
-    <w:p>
-      <w:pPr>
-        <w:rPr>
-          <w:lang w:val="en-AU"/>
-        </w:rPr>
-      </w:pPr>
-      <w:r>
-        <w:rPr>
-          <w:lang w:val="en-AU"/>
-        </w:rPr>
-        <w:t>This game idea is based off pre-existing games, namely Wii Play Tanks running on the Wii and Tank Hero which runs on Android. However, Planet Tanks will have an additional two base features, a level editor and traps.</w:t>
-      </w:r>
-      <w:r>
-        <w:rPr>
-          <w:lang w:val="en-AU"/>
-        </w:rPr>
-        <w:t xml:space="preserve"> A level editor can be used to create and change game levels, allowing the players to customise their game experience. Many</w:t>
-      </w:r>
-      <w:r>
-        <w:rPr>
-          <w:lang w:val="en-AU"/>
-        </w:rPr>
-        <w:t xml:space="preserve"> different</w:t>
-      </w:r>
-      <w:r>
-        <w:rPr>
-          <w:lang w:val="en-AU"/>
-        </w:rPr>
-        <w:t xml:space="preserve"> games have this feature</w:t>
-      </w:r>
-      <w:r>
-        <w:rPr>
-          <w:lang w:val="en-AU"/>
-        </w:rPr>
-        <w:t xml:space="preserve"> and it has been shown to increase the players own fun.</w:t>
-      </w:r>
-      <w:r>
-        <w:rPr>
-          <w:lang w:val="en-AU"/>
-        </w:rPr>
-        <w:t xml:space="preserve"> </w:t>
-      </w:r>
-      <w:r>
-        <w:rPr>
-          <w:lang w:val="en-AU"/>
-        </w:rPr>
-        <w:t>Additionally, trap tiles that perform various effects on gameplay will be added. These traps will alter the games mechanics causing the player to change their strategy as they progress through the levels. An example of a trap tile would be a mud tile. These tiles will slow the player down making it harder for them to doge enemy projectiles.</w:t>
-      </w:r>
-    </w:p>
-    <w:p>
-      <w:pPr>
-        <w:pStyle w:val="Heading2"/>
-        <w:rPr>
-          <w:lang w:val="en-AU"/>
-        </w:rPr>
-      </w:pPr>
-      <w:bookmarkStart w:id="3" w:name="_Toc482025069"/>
-      <w:r>
-        <w:rPr>
-          <w:lang w:val="en-AU"/>
-        </w:rPr>
-        <w:t>1.2 Scope</w:t>
-      </w:r>
-      <w:bookmarkEnd w:id="3"/>
     </w:p>
     <w:p>
       <w:pPr>
@@ -2902,106 +2897,204 @@
           <w:lang w:val="en-AU"/>
         </w:rPr>
       </w:pPr>
-      <w:bookmarkStart w:id="4" w:name="_Toc482025070"/>
+      <w:bookmarkStart w:id="3" w:name="_Toc482025070"/>
       <w:r>
         <w:rPr>
           <w:lang w:val="en-AU"/>
         </w:rPr>
         <w:t>1.3 Document Version History</w:t>
       </w:r>
-      <w:bookmarkEnd w:id="4"/>
-    </w:p>
-    <w:p>
-      <w:pPr>
-        <w:pStyle w:val="ListParagraph"/>
-        <w:numPr>
-          <w:ilvl w:val="0"/>
-          <w:numId w:val="4"/>
-        </w:numPr>
-        <w:rPr>
-          <w:lang w:val="en-AU"/>
-        </w:rPr>
-      </w:pPr>
-      <w:r>
-        <w:rPr>
-          <w:lang w:val="en-AU"/>
-        </w:rPr>
-        <w:t>Version 0.1:</w:t>
-      </w:r>
-    </w:p>
-    <w:p>
-      <w:pPr>
-        <w:pStyle w:val="ListParagraph"/>
+      <w:bookmarkEnd w:id="3"/>
+    </w:p>
+    <w:tbl>
+      <w:tblPr>
+        <w:tblStyle w:val="TableGrid"/>
+        <w:tblW w:w="0" w:type="auto"/>
+        <w:tblLook w:val="04A0" w:firstRow="1" w:lastRow="0" w:firstColumn="1" w:lastColumn="0" w:noHBand="0" w:noVBand="1"/>
+      </w:tblPr>
+      <w:tblGrid>
+        <w:gridCol w:w="2122"/>
+        <w:gridCol w:w="6888"/>
+      </w:tblGrid>
+      <w:tr>
+        <w:tc>
+          <w:tcPr>
+            <w:tcW w:w="2122" w:type="dxa"/>
+          </w:tcPr>
+          <w:p>
+            <w:pPr>
+              <w:ind w:firstLine="0"/>
+              <w:rPr>
+                <w:lang w:val="en-AU"/>
+              </w:rPr>
+            </w:pPr>
+            <w:r>
+              <w:rPr>
+                <w:lang w:val="en-AU"/>
+              </w:rPr>
+              <w:t>Version Number</w:t>
+            </w:r>
+          </w:p>
+        </w:tc>
+        <w:tc>
+          <w:tcPr>
+            <w:tcW w:w="6888" w:type="dxa"/>
+          </w:tcPr>
+          <w:p>
+            <w:pPr>
+              <w:ind w:firstLine="0"/>
+              <w:rPr>
+                <w:lang w:val="en-AU"/>
+              </w:rPr>
+            </w:pPr>
+            <w:r>
+              <w:rPr>
+                <w:lang w:val="en-AU"/>
+              </w:rPr>
+              <w:t>Changes</w:t>
+            </w:r>
+          </w:p>
+        </w:tc>
+      </w:tr>
+      <w:tr>
+        <w:tc>
+          <w:tcPr>
+            <w:tcW w:w="2122" w:type="dxa"/>
+          </w:tcPr>
+          <w:p>
+            <w:pPr>
+              <w:ind w:firstLine="0"/>
+              <w:rPr>
+                <w:lang w:val="en-AU"/>
+              </w:rPr>
+            </w:pPr>
+            <w:r>
+              <w:rPr>
+                <w:lang w:val="en-AU"/>
+              </w:rPr>
+              <w:t>Version 0.1</w:t>
+            </w:r>
+          </w:p>
+        </w:tc>
+        <w:tc>
+          <w:tcPr>
+            <w:tcW w:w="6888" w:type="dxa"/>
+          </w:tcPr>
+          <w:p>
+            <w:pPr>
+              <w:ind w:firstLine="0"/>
+              <w:rPr>
+                <w:lang w:val="en-AU"/>
+              </w:rPr>
+            </w:pPr>
+            <w:r>
+              <w:rPr>
+                <w:lang w:val="en-AU"/>
+              </w:rPr>
+              <w:t>Contained a brief overview of the game idea, potential APIs for use and some simple wireframes.</w:t>
+            </w:r>
+          </w:p>
+        </w:tc>
+      </w:tr>
+      <w:tr>
+        <w:tc>
+          <w:tcPr>
+            <w:tcW w:w="2122" w:type="dxa"/>
+          </w:tcPr>
+          <w:p>
+            <w:pPr>
+              <w:ind w:firstLine="0"/>
+              <w:rPr>
+                <w:lang w:val="en-AU"/>
+              </w:rPr>
+            </w:pPr>
+            <w:r>
+              <w:rPr>
+                <w:lang w:val="en-AU"/>
+              </w:rPr>
+              <w:t>Version 0.5</w:t>
+            </w:r>
+          </w:p>
+        </w:tc>
+        <w:tc>
+          <w:tcPr>
+            <w:tcW w:w="6888" w:type="dxa"/>
+          </w:tcPr>
+          <w:p>
+            <w:pPr>
+              <w:ind w:firstLine="0"/>
+              <w:rPr>
+                <w:lang w:val="en-AU"/>
+              </w:rPr>
+            </w:pPr>
+            <w:r>
+              <w:rPr>
+                <w:lang w:val="en-AU"/>
+              </w:rPr>
+              <w:t>Added introduction, application visio</w:t>
+            </w:r>
+            <w:bookmarkStart w:id="4" w:name="_GoBack"/>
+            <w:bookmarkEnd w:id="4"/>
+            <w:r>
+              <w:rPr>
+                <w:lang w:val="en-AU"/>
+              </w:rPr>
+              <w:t>n, scope, feature summary, application flow diagram, application programming interfaces and activities</w:t>
+            </w:r>
+          </w:p>
+        </w:tc>
+      </w:tr>
+      <w:tr>
+        <w:tc>
+          <w:tcPr>
+            <w:tcW w:w="2122" w:type="dxa"/>
+          </w:tcPr>
+          <w:p>
+            <w:pPr>
+              <w:ind w:firstLine="0"/>
+              <w:rPr>
+                <w:lang w:val="en-AU"/>
+              </w:rPr>
+            </w:pPr>
+            <w:r>
+              <w:rPr>
+                <w:lang w:val="en-AU"/>
+              </w:rPr>
+              <w:t>Version 0.6</w:t>
+            </w:r>
+          </w:p>
+        </w:tc>
+        <w:tc>
+          <w:tcPr>
+            <w:tcW w:w="6888" w:type="dxa"/>
+          </w:tcPr>
+          <w:p>
+            <w:pPr>
+              <w:ind w:firstLine="0"/>
+              <w:rPr>
+                <w:lang w:val="en-AU"/>
+              </w:rPr>
+            </w:pPr>
+            <w:r>
+              <w:rPr>
+                <w:lang w:val="en-AU"/>
+              </w:rPr>
+              <w:t>Added packages and updated some formatting</w:t>
+            </w:r>
+          </w:p>
+        </w:tc>
+      </w:tr>
+    </w:tbl>
+    <w:p>
+      <w:pPr>
+        <w:rPr>
+          <w:lang w:val="en-AU"/>
+        </w:rPr>
+      </w:pPr>
+    </w:p>
+    <w:p>
+      <w:pPr>
         <w:ind w:firstLine="0"/>
-        <w:rPr>
-          <w:lang w:val="en-AU"/>
-        </w:rPr>
-      </w:pPr>
-      <w:r>
-        <w:rPr>
-          <w:lang w:val="en-AU"/>
-        </w:rPr>
-        <w:t>Contained a brief over</w:t>
-      </w:r>
-      <w:r>
-        <w:rPr>
-          <w:lang w:val="en-AU"/>
-        </w:rPr>
-        <w:t>view of the game idea, potential APIs for use and some simple wireframes.</w:t>
-      </w:r>
-    </w:p>
-    <w:p>
-      <w:pPr>
-        <w:pStyle w:val="ListParagraph"/>
-        <w:numPr>
-          <w:ilvl w:val="0"/>
-          <w:numId w:val="4"/>
-        </w:numPr>
-        <w:rPr>
-          <w:lang w:val="en-AU"/>
-        </w:rPr>
-      </w:pPr>
-      <w:r>
-        <w:rPr>
-          <w:lang w:val="en-AU"/>
-        </w:rPr>
-        <w:t>Version 0.</w:t>
-      </w:r>
-      <w:r>
-        <w:rPr>
-          <w:lang w:val="en-AU"/>
-        </w:rPr>
-        <w:t>5</w:t>
-      </w:r>
-      <w:r>
-        <w:rPr>
-          <w:lang w:val="en-AU"/>
-        </w:rPr>
-        <w:t>:</w:t>
-      </w:r>
-    </w:p>
-    <w:p>
-      <w:pPr>
-        <w:ind w:left="720" w:firstLine="0"/>
-        <w:rPr>
-          <w:lang w:val="en-AU"/>
-        </w:rPr>
-      </w:pPr>
-      <w:r>
-        <w:rPr>
-          <w:lang w:val="en-AU"/>
-        </w:rPr>
-        <w:t>This is the current version of the document.</w:t>
-      </w:r>
-      <w:r>
-        <w:rPr>
-          <w:lang w:val="en-AU"/>
-        </w:rPr>
-        <w:t xml:space="preserve"> </w:t>
-      </w:r>
-    </w:p>
-    <w:p>
-      <w:pPr>
         <w:rPr>
           <w:lang w:val="en-AU"/>
         </w:rPr>
@@ -3444,13 +3537,6 @@
     </w:p>
     <w:p>
       <w:pPr>
-        <w:rPr>
-          <w:lang w:val="en-AU"/>
-        </w:rPr>
-      </w:pPr>
-    </w:p>
-    <w:p>
-      <w:pPr>
         <w:pStyle w:val="Heading2"/>
         <w:rPr>
           <w:lang w:val="en-AU"/>
@@ -3467,10 +3553,249 @@
     </w:p>
     <w:p>
       <w:pPr>
-        <w:rPr>
-          <w:lang w:val="en-AU"/>
-        </w:rPr>
-      </w:pPr>
+        <w:ind w:left="360" w:firstLine="0"/>
+        <w:rPr>
+          <w:lang w:val="en-AU"/>
+        </w:rPr>
+      </w:pPr>
+      <w:r>
+        <w:rPr>
+          <w:lang w:val="en-AU"/>
+        </w:rPr>
+        <w:t>Packages:</w:t>
+      </w:r>
+    </w:p>
+    <w:p>
+      <w:pPr>
+        <w:ind w:left="360" w:firstLine="0"/>
+        <w:rPr>
+          <w:lang w:val="en-AU"/>
+        </w:rPr>
+      </w:pPr>
+      <w:proofErr w:type="spellStart"/>
+      <w:proofErr w:type="gramStart"/>
+      <w:r>
+        <w:rPr>
+          <w:lang w:val="en-AU"/>
+        </w:rPr>
+        <w:t>com.riaanvo</w:t>
+      </w:r>
+      <w:proofErr w:type="gramEnd"/>
+      <w:r>
+        <w:rPr>
+          <w:lang w:val="en-AU"/>
+        </w:rPr>
+        <w:t>.planettanks</w:t>
+      </w:r>
+      <w:proofErr w:type="spellEnd"/>
+    </w:p>
+    <w:p>
+      <w:pPr>
+        <w:rPr>
+          <w:lang w:val="en-AU"/>
+        </w:rPr>
+      </w:pPr>
+      <w:proofErr w:type="spellStart"/>
+      <w:proofErr w:type="gramStart"/>
+      <w:r>
+        <w:rPr>
+          <w:lang w:val="en-AU"/>
+        </w:rPr>
+        <w:t>com.riaanvo</w:t>
+      </w:r>
+      <w:proofErr w:type="gramEnd"/>
+      <w:r>
+        <w:rPr>
+          <w:lang w:val="en-AU"/>
+        </w:rPr>
+        <w:t>.planettanks</w:t>
+      </w:r>
+      <w:r>
+        <w:rPr>
+          <w:lang w:val="en-AU"/>
+        </w:rPr>
+        <w:t>.managers</w:t>
+      </w:r>
+      <w:proofErr w:type="spellEnd"/>
+    </w:p>
+    <w:p>
+      <w:pPr>
+        <w:rPr>
+          <w:lang w:val="en-AU"/>
+        </w:rPr>
+      </w:pPr>
+      <w:proofErr w:type="spellStart"/>
+      <w:proofErr w:type="gramStart"/>
+      <w:r>
+        <w:rPr>
+          <w:lang w:val="en-AU"/>
+        </w:rPr>
+        <w:t>com.riaanvo</w:t>
+      </w:r>
+      <w:proofErr w:type="gramEnd"/>
+      <w:r>
+        <w:rPr>
+          <w:lang w:val="en-AU"/>
+        </w:rPr>
+        <w:t>.planettanks.Objects</w:t>
+      </w:r>
+      <w:proofErr w:type="spellEnd"/>
+    </w:p>
+    <w:p>
+      <w:pPr>
+        <w:rPr>
+          <w:lang w:val="en-AU"/>
+        </w:rPr>
+      </w:pPr>
+      <w:proofErr w:type="spellStart"/>
+      <w:proofErr w:type="gramStart"/>
+      <w:r>
+        <w:rPr>
+          <w:lang w:val="en-AU"/>
+        </w:rPr>
+        <w:t>com.riaanvo</w:t>
+      </w:r>
+      <w:proofErr w:type="gramEnd"/>
+      <w:r>
+        <w:rPr>
+          <w:lang w:val="en-AU"/>
+        </w:rPr>
+        <w:t>.planettanks.physics</w:t>
+      </w:r>
+      <w:proofErr w:type="spellEnd"/>
+    </w:p>
+    <w:p>
+      <w:pPr>
+        <w:rPr>
+          <w:lang w:val="en-AU"/>
+        </w:rPr>
+      </w:pPr>
+      <w:proofErr w:type="spellStart"/>
+      <w:proofErr w:type="gramStart"/>
+      <w:r>
+        <w:rPr>
+          <w:lang w:val="en-AU"/>
+        </w:rPr>
+        <w:t>com.riaanvo</w:t>
+      </w:r>
+      <w:proofErr w:type="gramEnd"/>
+      <w:r>
+        <w:rPr>
+          <w:lang w:val="en-AU"/>
+        </w:rPr>
+        <w:t>.planettanks.states</w:t>
+      </w:r>
+      <w:proofErr w:type="spellEnd"/>
+    </w:p>
+    <w:p>
+      <w:pPr>
+        <w:rPr>
+          <w:lang w:val="en-AU"/>
+        </w:rPr>
+      </w:pPr>
+    </w:p>
+    <w:p>
+      <w:pPr>
+        <w:rPr>
+          <w:lang w:val="en-AU"/>
+        </w:rPr>
+      </w:pPr>
+      <w:r>
+        <w:rPr>
+          <w:lang w:val="en-AU"/>
+        </w:rPr>
+        <w:t>Assets:</w:t>
+      </w:r>
+    </w:p>
+    <w:p>
+      <w:pPr>
+        <w:rPr>
+          <w:lang w:val="en-AU"/>
+        </w:rPr>
+      </w:pPr>
+      <w:proofErr w:type="spellStart"/>
+      <w:proofErr w:type="gramStart"/>
+      <w:r>
+        <w:rPr>
+          <w:lang w:val="en-AU"/>
+        </w:rPr>
+        <w:t>assets.Levels</w:t>
+      </w:r>
+      <w:proofErr w:type="spellEnd"/>
+      <w:proofErr w:type="gramEnd"/>
+    </w:p>
+    <w:p>
+      <w:pPr>
+        <w:rPr>
+          <w:lang w:val="en-AU"/>
+        </w:rPr>
+      </w:pPr>
+      <w:proofErr w:type="spellStart"/>
+      <w:proofErr w:type="gramStart"/>
+      <w:r>
+        <w:rPr>
+          <w:lang w:val="en-AU"/>
+        </w:rPr>
+        <w:t>assets.Models.Tank</w:t>
+      </w:r>
+      <w:proofErr w:type="spellEnd"/>
+      <w:proofErr w:type="gramEnd"/>
+    </w:p>
+    <w:p>
+      <w:pPr>
+        <w:rPr>
+          <w:lang w:val="en-AU"/>
+        </w:rPr>
+      </w:pPr>
+      <w:proofErr w:type="spellStart"/>
+      <w:proofErr w:type="gramStart"/>
+      <w:r>
+        <w:rPr>
+          <w:lang w:val="en-AU"/>
+        </w:rPr>
+        <w:t>assets.Models.Wall</w:t>
+      </w:r>
+      <w:proofErr w:type="spellEnd"/>
+      <w:proofErr w:type="gramEnd"/>
+    </w:p>
+    <w:p>
+      <w:pPr>
+        <w:rPr>
+          <w:lang w:val="en-AU"/>
+        </w:rPr>
+      </w:pPr>
+      <w:proofErr w:type="spellStart"/>
+      <w:proofErr w:type="gramStart"/>
+      <w:r>
+        <w:rPr>
+          <w:lang w:val="en-AU"/>
+        </w:rPr>
+        <w:t>assets.</w:t>
+      </w:r>
+      <w:r>
+        <w:rPr>
+          <w:lang w:val="en-AU"/>
+        </w:rPr>
+        <w:t>Textures</w:t>
+      </w:r>
+      <w:proofErr w:type="spellEnd"/>
+      <w:proofErr w:type="gramEnd"/>
+    </w:p>
+    <w:p>
+      <w:pPr>
+        <w:rPr>
+          <w:lang w:val="en-AU"/>
+        </w:rPr>
+      </w:pPr>
+      <w:proofErr w:type="spellStart"/>
+      <w:r>
+        <w:rPr>
+          <w:lang w:val="en-AU"/>
+        </w:rPr>
+        <w:t>assets.UI</w:t>
+      </w:r>
+      <w:bookmarkStart w:id="14" w:name="_Toc482025080"/>
+      <w:proofErr w:type="spellEnd"/>
     </w:p>
     <w:p>
       <w:pPr>
@@ -3479,7 +3804,6 @@
           <w:lang w:val="en-AU"/>
         </w:rPr>
       </w:pPr>
-      <w:bookmarkStart w:id="14" w:name="_Toc482025080"/>
       <w:r>
         <w:rPr>
           <w:lang w:val="en-AU"/>
@@ -3503,7 +3827,19 @@
         <w:rPr>
           <w:lang w:val="en-AU"/>
         </w:rPr>
-        <w:t>Game stuffs:</w:t>
+        <w:t xml:space="preserve">Game </w:t>
+      </w:r>
+      <w:r>
+        <w:rPr>
+          <w:lang w:val="en-AU"/>
+        </w:rPr>
+        <w:t>screens</w:t>
+      </w:r>
+      <w:r>
+        <w:rPr>
+          <w:lang w:val="en-AU"/>
+        </w:rPr>
+        <w:t>:</w:t>
       </w:r>
     </w:p>
     <w:p>
@@ -3616,13 +3952,6 @@
     </w:p>
     <w:p>
       <w:pPr>
-        <w:rPr>
-          <w:lang w:val="en-AU"/>
-        </w:rPr>
-      </w:pPr>
-    </w:p>
-    <w:p>
-      <w:pPr>
         <w:pStyle w:val="Heading2"/>
         <w:rPr>
           <w:lang w:val="en-AU"/>
@@ -3643,6 +3972,12 @@
           <w:lang w:val="en-AU"/>
         </w:rPr>
       </w:pPr>
+      <w:r>
+        <w:rPr>
+          <w:lang w:val="en-AU"/>
+        </w:rPr>
+        <w:t>Not required.</w:t>
+      </w:r>
     </w:p>
     <w:p>
       <w:pPr>
@@ -3992,6 +4327,92 @@
     </w:lvl>
   </w:abstractNum>
   <w:abstractNum w:abstractNumId="2">
+    <w:nsid w:val="1CAA5A19"/>
+    <w:multiLevelType w:val="hybridMultilevel"/>
+    <w:tmpl w:val="50064A30"/>
+    <w:lvl w:ilvl="0" w:tplc="0809000F">
+      <w:start w:val="1"/>
+      <w:numFmt w:val="decimal"/>
+      <w:lvlText w:val="%1."/>
+      <w:lvlJc w:val="left"/>
+      <w:pPr>
+        <w:ind w:left="1080" w:hanging="360"/>
+      </w:pPr>
+    </w:lvl>
+    <w:lvl w:ilvl="1" w:tplc="08090019" w:tentative="1">
+      <w:start w:val="1"/>
+      <w:numFmt w:val="lowerLetter"/>
+      <w:lvlText w:val="%2."/>
+      <w:lvlJc w:val="left"/>
+      <w:pPr>
+        <w:ind w:left="1800" w:hanging="360"/>
+      </w:pPr>
+    </w:lvl>
+    <w:lvl w:ilvl="2" w:tplc="0809001B" w:tentative="1">
+      <w:start w:val="1"/>
+      <w:numFmt w:val="lowerRoman"/>
+      <w:lvlText w:val="%3."/>
+      <w:lvlJc w:val="right"/>
+      <w:pPr>
+        <w:ind w:left="2520" w:hanging="180"/>
+      </w:pPr>
+    </w:lvl>
+    <w:lvl w:ilvl="3" w:tplc="0809000F" w:tentative="1">
+      <w:start w:val="1"/>
+      <w:numFmt w:val="decimal"/>
+      <w:lvlText w:val="%4."/>
+      <w:lvlJc w:val="left"/>
+      <w:pPr>
+        <w:ind w:left="3240" w:hanging="360"/>
+      </w:pPr>
+    </w:lvl>
+    <w:lvl w:ilvl="4" w:tplc="08090019" w:tentative="1">
+      <w:start w:val="1"/>
+      <w:numFmt w:val="lowerLetter"/>
+      <w:lvlText w:val="%5."/>
+      <w:lvlJc w:val="left"/>
+      <w:pPr>
+        <w:ind w:left="3960" w:hanging="360"/>
+      </w:pPr>
+    </w:lvl>
+    <w:lvl w:ilvl="5" w:tplc="0809001B" w:tentative="1">
+      <w:start w:val="1"/>
+      <w:numFmt w:val="lowerRoman"/>
+      <w:lvlText w:val="%6."/>
+      <w:lvlJc w:val="right"/>
+      <w:pPr>
+        <w:ind w:left="4680" w:hanging="180"/>
+      </w:pPr>
+    </w:lvl>
+    <w:lvl w:ilvl="6" w:tplc="0809000F" w:tentative="1">
+      <w:start w:val="1"/>
+      <w:numFmt w:val="decimal"/>
+      <w:lvlText w:val="%7."/>
+      <w:lvlJc w:val="left"/>
+      <w:pPr>
+        <w:ind w:left="5400" w:hanging="360"/>
+      </w:pPr>
+    </w:lvl>
+    <w:lvl w:ilvl="7" w:tplc="08090019" w:tentative="1">
+      <w:start w:val="1"/>
+      <w:numFmt w:val="lowerLetter"/>
+      <w:lvlText w:val="%8."/>
+      <w:lvlJc w:val="left"/>
+      <w:pPr>
+        <w:ind w:left="6120" w:hanging="360"/>
+      </w:pPr>
+    </w:lvl>
+    <w:lvl w:ilvl="8" w:tplc="0809001B" w:tentative="1">
+      <w:start w:val="1"/>
+      <w:numFmt w:val="lowerRoman"/>
+      <w:lvlText w:val="%9."/>
+      <w:lvlJc w:val="right"/>
+      <w:pPr>
+        <w:ind w:left="6840" w:hanging="180"/>
+      </w:pPr>
+    </w:lvl>
+  </w:abstractNum>
+  <w:abstractNum w:abstractNumId="3">
     <w:nsid w:val="247C5AA1"/>
     <w:multiLevelType w:val="hybridMultilevel"/>
     <w:tmpl w:val="3AF6587A"/>
@@ -4104,7 +4525,7 @@
       </w:rPr>
     </w:lvl>
   </w:abstractNum>
-  <w:abstractNum w:abstractNumId="3">
+  <w:abstractNum w:abstractNumId="4">
     <w:nsid w:val="2F3418D8"/>
     <w:multiLevelType w:val="hybridMultilevel"/>
     <w:tmpl w:val="84649280"/>
@@ -4217,7 +4638,7 @@
       </w:rPr>
     </w:lvl>
   </w:abstractNum>
-  <w:abstractNum w:abstractNumId="4">
+  <w:abstractNum w:abstractNumId="5">
     <w:nsid w:val="58D531BE"/>
     <w:multiLevelType w:val="hybridMultilevel"/>
     <w:tmpl w:val="0F34B3A8"/>
@@ -4303,10 +4724,96 @@
       </w:pPr>
     </w:lvl>
   </w:abstractNum>
-  <w:abstractNum w:abstractNumId="5">
+  <w:abstractNum w:abstractNumId="6">
+    <w:nsid w:val="74D308FE"/>
+    <w:multiLevelType w:val="hybridMultilevel"/>
+    <w:tmpl w:val="5DAC2702"/>
+    <w:lvl w:ilvl="0" w:tplc="0809000F">
+      <w:start w:val="1"/>
+      <w:numFmt w:val="decimal"/>
+      <w:lvlText w:val="%1."/>
+      <w:lvlJc w:val="left"/>
+      <w:pPr>
+        <w:ind w:left="1080" w:hanging="360"/>
+      </w:pPr>
+    </w:lvl>
+    <w:lvl w:ilvl="1" w:tplc="08090019">
+      <w:start w:val="1"/>
+      <w:numFmt w:val="lowerLetter"/>
+      <w:lvlText w:val="%2."/>
+      <w:lvlJc w:val="left"/>
+      <w:pPr>
+        <w:ind w:left="1800" w:hanging="360"/>
+      </w:pPr>
+    </w:lvl>
+    <w:lvl w:ilvl="2" w:tplc="0809001B">
+      <w:start w:val="1"/>
+      <w:numFmt w:val="lowerRoman"/>
+      <w:lvlText w:val="%3."/>
+      <w:lvlJc w:val="right"/>
+      <w:pPr>
+        <w:ind w:left="2520" w:hanging="180"/>
+      </w:pPr>
+    </w:lvl>
+    <w:lvl w:ilvl="3" w:tplc="0809000F">
+      <w:start w:val="1"/>
+      <w:numFmt w:val="decimal"/>
+      <w:lvlText w:val="%4."/>
+      <w:lvlJc w:val="left"/>
+      <w:pPr>
+        <w:ind w:left="3240" w:hanging="360"/>
+      </w:pPr>
+    </w:lvl>
+    <w:lvl w:ilvl="4" w:tplc="08090019" w:tentative="1">
+      <w:start w:val="1"/>
+      <w:numFmt w:val="lowerLetter"/>
+      <w:lvlText w:val="%5."/>
+      <w:lvlJc w:val="left"/>
+      <w:pPr>
+        <w:ind w:left="3960" w:hanging="360"/>
+      </w:pPr>
+    </w:lvl>
+    <w:lvl w:ilvl="5" w:tplc="0809001B" w:tentative="1">
+      <w:start w:val="1"/>
+      <w:numFmt w:val="lowerRoman"/>
+      <w:lvlText w:val="%6."/>
+      <w:lvlJc w:val="right"/>
+      <w:pPr>
+        <w:ind w:left="4680" w:hanging="180"/>
+      </w:pPr>
+    </w:lvl>
+    <w:lvl w:ilvl="6" w:tplc="0809000F" w:tentative="1">
+      <w:start w:val="1"/>
+      <w:numFmt w:val="decimal"/>
+      <w:lvlText w:val="%7."/>
+      <w:lvlJc w:val="left"/>
+      <w:pPr>
+        <w:ind w:left="5400" w:hanging="360"/>
+      </w:pPr>
+    </w:lvl>
+    <w:lvl w:ilvl="7" w:tplc="08090019" w:tentative="1">
+      <w:start w:val="1"/>
+      <w:numFmt w:val="lowerLetter"/>
+      <w:lvlText w:val="%8."/>
+      <w:lvlJc w:val="left"/>
+      <w:pPr>
+        <w:ind w:left="6120" w:hanging="360"/>
+      </w:pPr>
+    </w:lvl>
+    <w:lvl w:ilvl="8" w:tplc="0809001B" w:tentative="1">
+      <w:start w:val="1"/>
+      <w:numFmt w:val="lowerRoman"/>
+      <w:lvlText w:val="%9."/>
+      <w:lvlJc w:val="right"/>
+      <w:pPr>
+        <w:ind w:left="6840" w:hanging="180"/>
+      </w:pPr>
+    </w:lvl>
+  </w:abstractNum>
+  <w:abstractNum w:abstractNumId="7">
     <w:nsid w:val="7A752D34"/>
     <w:multiLevelType w:val="hybridMultilevel"/>
-    <w:tmpl w:val="3AA642F2"/>
+    <w:tmpl w:val="D5D841CA"/>
     <w:lvl w:ilvl="0" w:tplc="08090001">
       <w:start w:val="1"/>
       <w:numFmt w:val="bullet"/>
@@ -4331,7 +4838,7 @@
         <w:rFonts w:ascii="Courier New" w:hAnsi="Courier New" w:cs="Courier New" w:hint="default"/>
       </w:rPr>
     </w:lvl>
-    <w:lvl w:ilvl="2" w:tplc="08090005" w:tentative="1">
+    <w:lvl w:ilvl="2" w:tplc="08090005">
       <w:start w:val="1"/>
       <w:numFmt w:val="bullet"/>
       <w:lvlText w:val=""/>
@@ -4420,19 +4927,25 @@
     <w:abstractNumId w:val="0"/>
   </w:num>
   <w:num w:numId="2">
-    <w:abstractNumId w:val="3"/>
+    <w:abstractNumId w:val="4"/>
   </w:num>
   <w:num w:numId="3">
-    <w:abstractNumId w:val="4"/>
+    <w:abstractNumId w:val="5"/>
   </w:num>
   <w:num w:numId="4">
-    <w:abstractNumId w:val="5"/>
+    <w:abstractNumId w:val="7"/>
   </w:num>
   <w:num w:numId="5">
     <w:abstractNumId w:val="1"/>
   </w:num>
   <w:num w:numId="6">
+    <w:abstractNumId w:val="3"/>
+  </w:num>
+  <w:num w:numId="7">
     <w:abstractNumId w:val="2"/>
+  </w:num>
+  <w:num w:numId="8">
+    <w:abstractNumId w:val="6"/>
   </w:num>
 </w:numbering>
 </file>
@@ -5674,6 +6187,29 @@
       <w:szCs w:val="18"/>
     </w:rPr>
   </w:style>
+  <w:style w:type="table" w:styleId="TableGrid">
+    <w:name w:val="Table Grid"/>
+    <w:basedOn w:val="TableNormal"/>
+    <w:uiPriority w:val="39"/>
+    <w:rsid w:val="001D2611"/>
+    <w:tblPr>
+      <w:tblInd w:w="0" w:type="dxa"/>
+      <w:tblBorders>
+        <w:top w:val="single" w:sz="4" w:space="0" w:color="auto"/>
+        <w:left w:val="single" w:sz="4" w:space="0" w:color="auto"/>
+        <w:bottom w:val="single" w:sz="4" w:space="0" w:color="auto"/>
+        <w:right w:val="single" w:sz="4" w:space="0" w:color="auto"/>
+        <w:insideH w:val="single" w:sz="4" w:space="0" w:color="auto"/>
+        <w:insideV w:val="single" w:sz="4" w:space="0" w:color="auto"/>
+      </w:tblBorders>
+      <w:tblCellMar>
+        <w:top w:w="0" w:type="dxa"/>
+        <w:left w:w="108" w:type="dxa"/>
+        <w:bottom w:w="0" w:type="dxa"/>
+        <w:right w:w="108" w:type="dxa"/>
+      </w:tblCellMar>
+    </w:tblPr>
+  </w:style>
 </w:styles>
 </file>
 
@@ -5943,7 +6479,7 @@
 </file>
 
 <file path=customXml/itemProps1.xml><?xml version="1.0" encoding="utf-8"?>
-<ds:datastoreItem xmlns:ds="http://schemas.openxmlformats.org/officeDocument/2006/customXml" ds:itemID="{0F7D02CE-C539-7841-8BBC-9F79FBE99F1D}">
+<ds:datastoreItem xmlns:ds="http://schemas.openxmlformats.org/officeDocument/2006/customXml" ds:itemID="{CE87716E-4CCA-A949-A1BA-F2E0743A2B58}">
   <ds:schemaRefs>
     <ds:schemaRef ds:uri="http://schemas.openxmlformats.org/officeDocument/2006/bibliography"/>
   </ds:schemaRefs>

</xml_diff>